<commit_message>
Add design drawings to design
</commit_message>
<xml_diff>
--- a/Writeup/Project Task List - Design.docx
+++ b/Writeup/Project Task List - Design.docx
@@ -206,16 +206,14 @@
           <w:ilvl w:val="0"/>
           <w:numId w:val="3"/>
         </w:numPr>
-        <w:rPr>
-          <w:sz w:val="20"/>
-        </w:rPr>
+        <w:rPr/>
       </w:pPr>
       <w:r>
         <w:rPr>
           <w:sz w:val="20"/>
           <w:highlight w:val="red"/>
         </w:rPr>
-        <w:t xml:space="preserve">You may wish also to incorporate pseudocode alongside your solution to present each method differently. </w:t>
+        <w:t>You may wish also to incorporate pseudocode alongside your solution to present each method differently.</w:t>
       </w:r>
     </w:p>
     <w:p>
@@ -368,8 +366,9 @@
       </w:pPr>
       <w:r>
         <w:rPr>
-          <w:sz w:val="20"/>
-          <w:highlight w:val="red"/>
+          <w:rFonts w:asciiTheme="minorHAnsi" w:cstheme="minorBidi" w:eastAsiaTheme="minorHAnsi" w:hAnsiTheme="minorHAnsi"/>
+          <w:sz w:val="20"/>
+          <w:highlight w:val="green"/>
         </w:rPr>
         <w:t xml:space="preserve">Produce a series of design drawings to show what your solution will look like. These can either be hand drawn or electronic. </w:t>
       </w:r>
@@ -591,15 +590,15 @@
       <mc:AlternateContent>
         <mc:Choice Requires="wps">
           <w:drawing>
-            <wp:anchor behindDoc="1" distT="0" distB="0" distL="114300" distR="113665" simplePos="0" locked="0" layoutInCell="1" allowOverlap="1" relativeHeight="2" wp14:anchorId="09963A2D">
+            <wp:anchor behindDoc="1" distT="0" distB="0" distL="114300" distR="112395" simplePos="0" locked="0" layoutInCell="1" allowOverlap="1" relativeHeight="2" wp14:anchorId="09963A2D">
               <wp:simplePos x="0" y="0"/>
               <wp:positionH relativeFrom="column">
-                <wp:posOffset>-142240</wp:posOffset>
+                <wp:posOffset>-140335</wp:posOffset>
               </wp:positionH>
               <wp:positionV relativeFrom="paragraph">
-                <wp:posOffset>381000</wp:posOffset>
+                <wp:posOffset>381635</wp:posOffset>
               </wp:positionV>
-              <wp:extent cx="5934710" cy="1270"/>
+              <wp:extent cx="5935980" cy="2540"/>
               <wp:effectExtent l="0" t="0" r="9525" b="19050"/>
               <wp:wrapNone/>
               <wp:docPr id="1" name="Straight Connector 1"/>
@@ -610,7 +609,7 @@
                     <wps:spPr>
                       <a:xfrm flipH="1">
                         <a:off x="0" y="0"/>
-                        <a:ext cx="5934240" cy="720"/>
+                        <a:ext cx="5935320" cy="1800"/>
                       </a:xfrm>
                       <a:prstGeom prst="line">
                         <a:avLst/>
@@ -638,7 +637,7 @@
         </mc:Choice>
         <mc:Fallback>
           <w:pict>
-            <v:line id="shape_0" from="-11.2pt,30pt" to="456pt,30pt" ID="Straight Connector 1" stroked="t" style="position:absolute;flip:x" wp14:anchorId="09963A2D">
+            <v:line id="shape_0" from="-11.05pt,30.05pt" to="456.25pt,30.15pt" ID="Straight Connector 1" stroked="t" style="position:absolute;flip:x" wp14:anchorId="09963A2D">
               <v:stroke color="#ed7d31" weight="25560" joinstyle="miter" endcap="flat"/>
               <v:fill o:detectmouseclick="t" on="false"/>
             </v:line>
@@ -789,6 +788,7 @@
       </w:pPr>
       <w:rPr>
         <w:rFonts w:ascii="Wingdings" w:hAnsi="Wingdings" w:cs="Wingdings" w:hint="default"/>
+        <w:rFonts w:cs="Wingdings"/>
       </w:rPr>
     </w:lvl>
     <w:lvl w:ilvl="3">
@@ -801,6 +801,7 @@
       </w:pPr>
       <w:rPr>
         <w:rFonts w:ascii="Symbol" w:hAnsi="Symbol" w:cs="Symbol" w:hint="default"/>
+        <w:rFonts w:cs="Symbol"/>
       </w:rPr>
     </w:lvl>
     <w:lvl w:ilvl="4">
@@ -826,6 +827,7 @@
       </w:pPr>
       <w:rPr>
         <w:rFonts w:ascii="Wingdings" w:hAnsi="Wingdings" w:cs="Wingdings" w:hint="default"/>
+        <w:rFonts w:cs="Wingdings"/>
       </w:rPr>
     </w:lvl>
     <w:lvl w:ilvl="6">
@@ -838,6 +840,7 @@
       </w:pPr>
       <w:rPr>
         <w:rFonts w:ascii="Symbol" w:hAnsi="Symbol" w:cs="Symbol" w:hint="default"/>
+        <w:rFonts w:cs="Symbol"/>
       </w:rPr>
     </w:lvl>
     <w:lvl w:ilvl="7">
@@ -863,6 +866,7 @@
       </w:pPr>
       <w:rPr>
         <w:rFonts w:ascii="Wingdings" w:hAnsi="Wingdings" w:cs="Wingdings" w:hint="default"/>
+        <w:rFonts w:cs="Wingdings"/>
       </w:rPr>
     </w:lvl>
   </w:abstractNum>
@@ -904,6 +908,7 @@
       </w:pPr>
       <w:rPr>
         <w:rFonts w:ascii="Wingdings" w:hAnsi="Wingdings" w:cs="Wingdings" w:hint="default"/>
+        <w:rFonts w:cs="Wingdings"/>
       </w:rPr>
     </w:lvl>
     <w:lvl w:ilvl="3">
@@ -916,6 +921,7 @@
       </w:pPr>
       <w:rPr>
         <w:rFonts w:ascii="Symbol" w:hAnsi="Symbol" w:cs="Symbol" w:hint="default"/>
+        <w:rFonts w:cs="Symbol"/>
       </w:rPr>
     </w:lvl>
     <w:lvl w:ilvl="4">
@@ -941,6 +947,7 @@
       </w:pPr>
       <w:rPr>
         <w:rFonts w:ascii="Wingdings" w:hAnsi="Wingdings" w:cs="Wingdings" w:hint="default"/>
+        <w:rFonts w:cs="Wingdings"/>
       </w:rPr>
     </w:lvl>
     <w:lvl w:ilvl="6">
@@ -953,6 +960,7 @@
       </w:pPr>
       <w:rPr>
         <w:rFonts w:ascii="Symbol" w:hAnsi="Symbol" w:cs="Symbol" w:hint="default"/>
+        <w:rFonts w:cs="Symbol"/>
       </w:rPr>
     </w:lvl>
     <w:lvl w:ilvl="7">
@@ -978,6 +986,7 @@
       </w:pPr>
       <w:rPr>
         <w:rFonts w:ascii="Wingdings" w:hAnsi="Wingdings" w:cs="Wingdings" w:hint="default"/>
+        <w:rFonts w:cs="Wingdings"/>
       </w:rPr>
     </w:lvl>
   </w:abstractNum>
@@ -1019,6 +1028,7 @@
       </w:pPr>
       <w:rPr>
         <w:rFonts w:ascii="Wingdings" w:hAnsi="Wingdings" w:cs="Wingdings" w:hint="default"/>
+        <w:rFonts w:cs="Wingdings"/>
       </w:rPr>
     </w:lvl>
     <w:lvl w:ilvl="3">
@@ -1031,6 +1041,7 @@
       </w:pPr>
       <w:rPr>
         <w:rFonts w:ascii="Symbol" w:hAnsi="Symbol" w:cs="Symbol" w:hint="default"/>
+        <w:rFonts w:cs="Symbol"/>
       </w:rPr>
     </w:lvl>
     <w:lvl w:ilvl="4">
@@ -1056,6 +1067,7 @@
       </w:pPr>
       <w:rPr>
         <w:rFonts w:ascii="Wingdings" w:hAnsi="Wingdings" w:cs="Wingdings" w:hint="default"/>
+        <w:rFonts w:cs="Wingdings"/>
       </w:rPr>
     </w:lvl>
     <w:lvl w:ilvl="6">
@@ -1068,6 +1080,7 @@
       </w:pPr>
       <w:rPr>
         <w:rFonts w:ascii="Symbol" w:hAnsi="Symbol" w:cs="Symbol" w:hint="default"/>
+        <w:rFonts w:cs="Symbol"/>
       </w:rPr>
     </w:lvl>
     <w:lvl w:ilvl="7">
@@ -1093,6 +1106,7 @@
       </w:pPr>
       <w:rPr>
         <w:rFonts w:ascii="Wingdings" w:hAnsi="Wingdings" w:cs="Wingdings" w:hint="default"/>
+        <w:rFonts w:cs="Wingdings"/>
       </w:rPr>
     </w:lvl>
   </w:abstractNum>
@@ -1134,6 +1148,7 @@
       </w:pPr>
       <w:rPr>
         <w:rFonts w:ascii="Wingdings" w:hAnsi="Wingdings" w:cs="Wingdings" w:hint="default"/>
+        <w:rFonts w:cs="Wingdings"/>
       </w:rPr>
     </w:lvl>
     <w:lvl w:ilvl="3">
@@ -1146,6 +1161,7 @@
       </w:pPr>
       <w:rPr>
         <w:rFonts w:ascii="Symbol" w:hAnsi="Symbol" w:cs="Symbol" w:hint="default"/>
+        <w:rFonts w:cs="Symbol"/>
       </w:rPr>
     </w:lvl>
     <w:lvl w:ilvl="4">
@@ -1171,6 +1187,7 @@
       </w:pPr>
       <w:rPr>
         <w:rFonts w:ascii="Wingdings" w:hAnsi="Wingdings" w:cs="Wingdings" w:hint="default"/>
+        <w:rFonts w:cs="Wingdings"/>
       </w:rPr>
     </w:lvl>
     <w:lvl w:ilvl="6">
@@ -1183,6 +1200,7 @@
       </w:pPr>
       <w:rPr>
         <w:rFonts w:ascii="Symbol" w:hAnsi="Symbol" w:cs="Symbol" w:hint="default"/>
+        <w:rFonts w:cs="Symbol"/>
       </w:rPr>
     </w:lvl>
     <w:lvl w:ilvl="7">
@@ -1208,6 +1226,7 @@
       </w:pPr>
       <w:rPr>
         <w:rFonts w:ascii="Wingdings" w:hAnsi="Wingdings" w:cs="Wingdings" w:hint="default"/>
+        <w:rFonts w:cs="Wingdings"/>
       </w:rPr>
     </w:lvl>
   </w:abstractNum>
@@ -1249,6 +1268,7 @@
       </w:pPr>
       <w:rPr>
         <w:rFonts w:ascii="Wingdings" w:hAnsi="Wingdings" w:cs="Wingdings" w:hint="default"/>
+        <w:rFonts w:cs="Wingdings"/>
       </w:rPr>
     </w:lvl>
     <w:lvl w:ilvl="3">
@@ -1261,6 +1281,7 @@
       </w:pPr>
       <w:rPr>
         <w:rFonts w:ascii="Symbol" w:hAnsi="Symbol" w:cs="Symbol" w:hint="default"/>
+        <w:rFonts w:cs="Symbol"/>
       </w:rPr>
     </w:lvl>
     <w:lvl w:ilvl="4">
@@ -1286,6 +1307,7 @@
       </w:pPr>
       <w:rPr>
         <w:rFonts w:ascii="Wingdings" w:hAnsi="Wingdings" w:cs="Wingdings" w:hint="default"/>
+        <w:rFonts w:cs="Wingdings"/>
       </w:rPr>
     </w:lvl>
     <w:lvl w:ilvl="6">
@@ -1298,6 +1320,7 @@
       </w:pPr>
       <w:rPr>
         <w:rFonts w:ascii="Symbol" w:hAnsi="Symbol" w:cs="Symbol" w:hint="default"/>
+        <w:rFonts w:cs="Symbol"/>
       </w:rPr>
     </w:lvl>
     <w:lvl w:ilvl="7">
@@ -1323,6 +1346,7 @@
       </w:pPr>
       <w:rPr>
         <w:rFonts w:ascii="Wingdings" w:hAnsi="Wingdings" w:cs="Wingdings" w:hint="default"/>
+        <w:rFonts w:cs="Wingdings"/>
       </w:rPr>
     </w:lvl>
   </w:abstractNum>
@@ -1448,7 +1472,6 @@
     <w:rPrDefault>
       <w:rPr>
         <w:rFonts w:ascii="Calibri" w:hAnsi="Calibri" w:eastAsia="Calibri" w:cs="" w:asciiTheme="minorHAnsi" w:cstheme="minorBidi" w:eastAsiaTheme="minorHAnsi" w:hAnsiTheme="minorHAnsi"/>
-        <w:sz w:val="22"/>
         <w:szCs w:val="22"/>
         <w:lang w:val="en-GB" w:eastAsia="en-US" w:bidi="ar-SA"/>
       </w:rPr>
@@ -2023,6 +2046,646 @@
       <w:rFonts w:cs="Courier New"/>
     </w:rPr>
   </w:style>
+  <w:style w:type="character" w:styleId="ListLabel21">
+    <w:name w:val="ListLabel 21"/>
+    <w:qFormat/>
+    <w:rPr>
+      <w:rFonts w:cs="Courier New"/>
+      <w:sz w:val="20"/>
+    </w:rPr>
+  </w:style>
+  <w:style w:type="character" w:styleId="ListLabel22">
+    <w:name w:val="ListLabel 22"/>
+    <w:qFormat/>
+    <w:rPr>
+      <w:rFonts w:cs="Courier New"/>
+    </w:rPr>
+  </w:style>
+  <w:style w:type="character" w:styleId="ListLabel23">
+    <w:name w:val="ListLabel 23"/>
+    <w:qFormat/>
+    <w:rPr>
+      <w:rFonts w:cs="Wingdings"/>
+    </w:rPr>
+  </w:style>
+  <w:style w:type="character" w:styleId="ListLabel24">
+    <w:name w:val="ListLabel 24"/>
+    <w:qFormat/>
+    <w:rPr>
+      <w:rFonts w:cs="Symbol"/>
+    </w:rPr>
+  </w:style>
+  <w:style w:type="character" w:styleId="ListLabel25">
+    <w:name w:val="ListLabel 25"/>
+    <w:qFormat/>
+    <w:rPr>
+      <w:rFonts w:cs="Courier New"/>
+    </w:rPr>
+  </w:style>
+  <w:style w:type="character" w:styleId="ListLabel26">
+    <w:name w:val="ListLabel 26"/>
+    <w:qFormat/>
+    <w:rPr>
+      <w:rFonts w:cs="Wingdings"/>
+    </w:rPr>
+  </w:style>
+  <w:style w:type="character" w:styleId="ListLabel27">
+    <w:name w:val="ListLabel 27"/>
+    <w:qFormat/>
+    <w:rPr>
+      <w:rFonts w:cs="Symbol"/>
+    </w:rPr>
+  </w:style>
+  <w:style w:type="character" w:styleId="ListLabel28">
+    <w:name w:val="ListLabel 28"/>
+    <w:qFormat/>
+    <w:rPr>
+      <w:rFonts w:cs="Courier New"/>
+    </w:rPr>
+  </w:style>
+  <w:style w:type="character" w:styleId="ListLabel29">
+    <w:name w:val="ListLabel 29"/>
+    <w:qFormat/>
+    <w:rPr>
+      <w:rFonts w:cs="Wingdings"/>
+    </w:rPr>
+  </w:style>
+  <w:style w:type="character" w:styleId="ListLabel30">
+    <w:name w:val="ListLabel 30"/>
+    <w:qFormat/>
+    <w:rPr>
+      <w:rFonts w:cs="Courier New"/>
+      <w:sz w:val="20"/>
+    </w:rPr>
+  </w:style>
+  <w:style w:type="character" w:styleId="ListLabel31">
+    <w:name w:val="ListLabel 31"/>
+    <w:qFormat/>
+    <w:rPr>
+      <w:rFonts w:cs="Courier New"/>
+    </w:rPr>
+  </w:style>
+  <w:style w:type="character" w:styleId="ListLabel32">
+    <w:name w:val="ListLabel 32"/>
+    <w:qFormat/>
+    <w:rPr>
+      <w:rFonts w:cs="Wingdings"/>
+    </w:rPr>
+  </w:style>
+  <w:style w:type="character" w:styleId="ListLabel33">
+    <w:name w:val="ListLabel 33"/>
+    <w:qFormat/>
+    <w:rPr>
+      <w:rFonts w:cs="Symbol"/>
+    </w:rPr>
+  </w:style>
+  <w:style w:type="character" w:styleId="ListLabel34">
+    <w:name w:val="ListLabel 34"/>
+    <w:qFormat/>
+    <w:rPr>
+      <w:rFonts w:cs="Courier New"/>
+    </w:rPr>
+  </w:style>
+  <w:style w:type="character" w:styleId="ListLabel35">
+    <w:name w:val="ListLabel 35"/>
+    <w:qFormat/>
+    <w:rPr>
+      <w:rFonts w:cs="Wingdings"/>
+    </w:rPr>
+  </w:style>
+  <w:style w:type="character" w:styleId="ListLabel36">
+    <w:name w:val="ListLabel 36"/>
+    <w:qFormat/>
+    <w:rPr>
+      <w:rFonts w:cs="Symbol"/>
+    </w:rPr>
+  </w:style>
+  <w:style w:type="character" w:styleId="ListLabel37">
+    <w:name w:val="ListLabel 37"/>
+    <w:qFormat/>
+    <w:rPr>
+      <w:rFonts w:cs="Courier New"/>
+    </w:rPr>
+  </w:style>
+  <w:style w:type="character" w:styleId="ListLabel38">
+    <w:name w:val="ListLabel 38"/>
+    <w:qFormat/>
+    <w:rPr>
+      <w:rFonts w:cs="Wingdings"/>
+    </w:rPr>
+  </w:style>
+  <w:style w:type="character" w:styleId="ListLabel39">
+    <w:name w:val="ListLabel 39"/>
+    <w:qFormat/>
+    <w:rPr>
+      <w:rFonts w:cs="Courier New"/>
+      <w:sz w:val="20"/>
+    </w:rPr>
+  </w:style>
+  <w:style w:type="character" w:styleId="ListLabel40">
+    <w:name w:val="ListLabel 40"/>
+    <w:qFormat/>
+    <w:rPr>
+      <w:rFonts w:cs="Courier New"/>
+    </w:rPr>
+  </w:style>
+  <w:style w:type="character" w:styleId="ListLabel41">
+    <w:name w:val="ListLabel 41"/>
+    <w:qFormat/>
+    <w:rPr>
+      <w:rFonts w:cs="Wingdings"/>
+    </w:rPr>
+  </w:style>
+  <w:style w:type="character" w:styleId="ListLabel42">
+    <w:name w:val="ListLabel 42"/>
+    <w:qFormat/>
+    <w:rPr>
+      <w:rFonts w:cs="Symbol"/>
+    </w:rPr>
+  </w:style>
+  <w:style w:type="character" w:styleId="ListLabel43">
+    <w:name w:val="ListLabel 43"/>
+    <w:qFormat/>
+    <w:rPr>
+      <w:rFonts w:cs="Courier New"/>
+    </w:rPr>
+  </w:style>
+  <w:style w:type="character" w:styleId="ListLabel44">
+    <w:name w:val="ListLabel 44"/>
+    <w:qFormat/>
+    <w:rPr>
+      <w:rFonts w:cs="Wingdings"/>
+    </w:rPr>
+  </w:style>
+  <w:style w:type="character" w:styleId="ListLabel45">
+    <w:name w:val="ListLabel 45"/>
+    <w:qFormat/>
+    <w:rPr>
+      <w:rFonts w:cs="Symbol"/>
+    </w:rPr>
+  </w:style>
+  <w:style w:type="character" w:styleId="ListLabel46">
+    <w:name w:val="ListLabel 46"/>
+    <w:qFormat/>
+    <w:rPr>
+      <w:rFonts w:cs="Courier New"/>
+    </w:rPr>
+  </w:style>
+  <w:style w:type="character" w:styleId="ListLabel47">
+    <w:name w:val="ListLabel 47"/>
+    <w:qFormat/>
+    <w:rPr>
+      <w:rFonts w:cs="Wingdings"/>
+    </w:rPr>
+  </w:style>
+  <w:style w:type="character" w:styleId="ListLabel48">
+    <w:name w:val="ListLabel 48"/>
+    <w:qFormat/>
+    <w:rPr>
+      <w:rFonts w:cs="Courier New"/>
+      <w:sz w:val="20"/>
+    </w:rPr>
+  </w:style>
+  <w:style w:type="character" w:styleId="ListLabel49">
+    <w:name w:val="ListLabel 49"/>
+    <w:qFormat/>
+    <w:rPr>
+      <w:rFonts w:cs="Courier New"/>
+    </w:rPr>
+  </w:style>
+  <w:style w:type="character" w:styleId="ListLabel50">
+    <w:name w:val="ListLabel 50"/>
+    <w:qFormat/>
+    <w:rPr>
+      <w:rFonts w:cs="Wingdings"/>
+    </w:rPr>
+  </w:style>
+  <w:style w:type="character" w:styleId="ListLabel51">
+    <w:name w:val="ListLabel 51"/>
+    <w:qFormat/>
+    <w:rPr>
+      <w:rFonts w:cs="Symbol"/>
+    </w:rPr>
+  </w:style>
+  <w:style w:type="character" w:styleId="ListLabel52">
+    <w:name w:val="ListLabel 52"/>
+    <w:qFormat/>
+    <w:rPr>
+      <w:rFonts w:cs="Courier New"/>
+    </w:rPr>
+  </w:style>
+  <w:style w:type="character" w:styleId="ListLabel53">
+    <w:name w:val="ListLabel 53"/>
+    <w:qFormat/>
+    <w:rPr>
+      <w:rFonts w:cs="Wingdings"/>
+    </w:rPr>
+  </w:style>
+  <w:style w:type="character" w:styleId="ListLabel54">
+    <w:name w:val="ListLabel 54"/>
+    <w:qFormat/>
+    <w:rPr>
+      <w:rFonts w:cs="Symbol"/>
+    </w:rPr>
+  </w:style>
+  <w:style w:type="character" w:styleId="ListLabel55">
+    <w:name w:val="ListLabel 55"/>
+    <w:qFormat/>
+    <w:rPr>
+      <w:rFonts w:cs="Courier New"/>
+    </w:rPr>
+  </w:style>
+  <w:style w:type="character" w:styleId="ListLabel56">
+    <w:name w:val="ListLabel 56"/>
+    <w:qFormat/>
+    <w:rPr>
+      <w:rFonts w:cs="Wingdings"/>
+    </w:rPr>
+  </w:style>
+  <w:style w:type="character" w:styleId="ListLabel57">
+    <w:name w:val="ListLabel 57"/>
+    <w:qFormat/>
+    <w:rPr>
+      <w:rFonts w:cs="Courier New"/>
+      <w:sz w:val="20"/>
+    </w:rPr>
+  </w:style>
+  <w:style w:type="character" w:styleId="ListLabel58">
+    <w:name w:val="ListLabel 58"/>
+    <w:qFormat/>
+    <w:rPr>
+      <w:rFonts w:cs="Courier New"/>
+    </w:rPr>
+  </w:style>
+  <w:style w:type="character" w:styleId="ListLabel59">
+    <w:name w:val="ListLabel 59"/>
+    <w:qFormat/>
+    <w:rPr>
+      <w:rFonts w:cs="Wingdings"/>
+    </w:rPr>
+  </w:style>
+  <w:style w:type="character" w:styleId="ListLabel60">
+    <w:name w:val="ListLabel 60"/>
+    <w:qFormat/>
+    <w:rPr>
+      <w:rFonts w:cs="Symbol"/>
+    </w:rPr>
+  </w:style>
+  <w:style w:type="character" w:styleId="ListLabel61">
+    <w:name w:val="ListLabel 61"/>
+    <w:qFormat/>
+    <w:rPr>
+      <w:rFonts w:cs="Courier New"/>
+    </w:rPr>
+  </w:style>
+  <w:style w:type="character" w:styleId="ListLabel62">
+    <w:name w:val="ListLabel 62"/>
+    <w:qFormat/>
+    <w:rPr>
+      <w:rFonts w:cs="Wingdings"/>
+    </w:rPr>
+  </w:style>
+  <w:style w:type="character" w:styleId="ListLabel63">
+    <w:name w:val="ListLabel 63"/>
+    <w:qFormat/>
+    <w:rPr>
+      <w:rFonts w:cs="Symbol"/>
+    </w:rPr>
+  </w:style>
+  <w:style w:type="character" w:styleId="ListLabel64">
+    <w:name w:val="ListLabel 64"/>
+    <w:qFormat/>
+    <w:rPr>
+      <w:rFonts w:cs="Courier New"/>
+    </w:rPr>
+  </w:style>
+  <w:style w:type="character" w:styleId="ListLabel65">
+    <w:name w:val="ListLabel 65"/>
+    <w:qFormat/>
+    <w:rPr>
+      <w:rFonts w:cs="Wingdings"/>
+    </w:rPr>
+  </w:style>
+  <w:style w:type="character" w:styleId="ListLabel66">
+    <w:name w:val="ListLabel 66"/>
+    <w:qFormat/>
+    <w:rPr>
+      <w:rFonts w:cs="Courier New"/>
+      <w:sz w:val="20"/>
+    </w:rPr>
+  </w:style>
+  <w:style w:type="character" w:styleId="ListLabel67">
+    <w:name w:val="ListLabel 67"/>
+    <w:qFormat/>
+    <w:rPr>
+      <w:rFonts w:cs="Courier New"/>
+    </w:rPr>
+  </w:style>
+  <w:style w:type="character" w:styleId="ListLabel68">
+    <w:name w:val="ListLabel 68"/>
+    <w:qFormat/>
+    <w:rPr>
+      <w:rFonts w:cs="Wingdings"/>
+    </w:rPr>
+  </w:style>
+  <w:style w:type="character" w:styleId="ListLabel69">
+    <w:name w:val="ListLabel 69"/>
+    <w:qFormat/>
+    <w:rPr>
+      <w:rFonts w:cs="Symbol"/>
+    </w:rPr>
+  </w:style>
+  <w:style w:type="character" w:styleId="ListLabel70">
+    <w:name w:val="ListLabel 70"/>
+    <w:qFormat/>
+    <w:rPr>
+      <w:rFonts w:cs="Courier New"/>
+    </w:rPr>
+  </w:style>
+  <w:style w:type="character" w:styleId="ListLabel71">
+    <w:name w:val="ListLabel 71"/>
+    <w:qFormat/>
+    <w:rPr>
+      <w:rFonts w:cs="Wingdings"/>
+    </w:rPr>
+  </w:style>
+  <w:style w:type="character" w:styleId="ListLabel72">
+    <w:name w:val="ListLabel 72"/>
+    <w:qFormat/>
+    <w:rPr>
+      <w:rFonts w:cs="Symbol"/>
+    </w:rPr>
+  </w:style>
+  <w:style w:type="character" w:styleId="ListLabel73">
+    <w:name w:val="ListLabel 73"/>
+    <w:qFormat/>
+    <w:rPr>
+      <w:rFonts w:cs="Courier New"/>
+    </w:rPr>
+  </w:style>
+  <w:style w:type="character" w:styleId="ListLabel74">
+    <w:name w:val="ListLabel 74"/>
+    <w:qFormat/>
+    <w:rPr>
+      <w:rFonts w:cs="Wingdings"/>
+    </w:rPr>
+  </w:style>
+  <w:style w:type="character" w:styleId="ListLabel75">
+    <w:name w:val="ListLabel 75"/>
+    <w:qFormat/>
+    <w:rPr>
+      <w:rFonts w:cs="Courier New"/>
+      <w:sz w:val="20"/>
+    </w:rPr>
+  </w:style>
+  <w:style w:type="character" w:styleId="ListLabel76">
+    <w:name w:val="ListLabel 76"/>
+    <w:qFormat/>
+    <w:rPr>
+      <w:rFonts w:cs="Courier New"/>
+    </w:rPr>
+  </w:style>
+  <w:style w:type="character" w:styleId="ListLabel77">
+    <w:name w:val="ListLabel 77"/>
+    <w:qFormat/>
+    <w:rPr>
+      <w:rFonts w:cs="Wingdings"/>
+    </w:rPr>
+  </w:style>
+  <w:style w:type="character" w:styleId="ListLabel78">
+    <w:name w:val="ListLabel 78"/>
+    <w:qFormat/>
+    <w:rPr>
+      <w:rFonts w:cs="Symbol"/>
+    </w:rPr>
+  </w:style>
+  <w:style w:type="character" w:styleId="ListLabel79">
+    <w:name w:val="ListLabel 79"/>
+    <w:qFormat/>
+    <w:rPr>
+      <w:rFonts w:cs="Courier New"/>
+    </w:rPr>
+  </w:style>
+  <w:style w:type="character" w:styleId="ListLabel80">
+    <w:name w:val="ListLabel 80"/>
+    <w:qFormat/>
+    <w:rPr>
+      <w:rFonts w:cs="Wingdings"/>
+    </w:rPr>
+  </w:style>
+  <w:style w:type="character" w:styleId="ListLabel81">
+    <w:name w:val="ListLabel 81"/>
+    <w:qFormat/>
+    <w:rPr>
+      <w:rFonts w:cs="Symbol"/>
+    </w:rPr>
+  </w:style>
+  <w:style w:type="character" w:styleId="ListLabel82">
+    <w:name w:val="ListLabel 82"/>
+    <w:qFormat/>
+    <w:rPr>
+      <w:rFonts w:cs="Courier New"/>
+    </w:rPr>
+  </w:style>
+  <w:style w:type="character" w:styleId="ListLabel83">
+    <w:name w:val="ListLabel 83"/>
+    <w:qFormat/>
+    <w:rPr>
+      <w:rFonts w:cs="Wingdings"/>
+    </w:rPr>
+  </w:style>
+  <w:style w:type="character" w:styleId="ListLabel84">
+    <w:name w:val="ListLabel 84"/>
+    <w:qFormat/>
+    <w:rPr>
+      <w:rFonts w:cs="Courier New"/>
+      <w:sz w:val="20"/>
+    </w:rPr>
+  </w:style>
+  <w:style w:type="character" w:styleId="ListLabel85">
+    <w:name w:val="ListLabel 85"/>
+    <w:qFormat/>
+    <w:rPr>
+      <w:rFonts w:cs="Courier New"/>
+    </w:rPr>
+  </w:style>
+  <w:style w:type="character" w:styleId="ListLabel86">
+    <w:name w:val="ListLabel 86"/>
+    <w:qFormat/>
+    <w:rPr>
+      <w:rFonts w:cs="Wingdings"/>
+    </w:rPr>
+  </w:style>
+  <w:style w:type="character" w:styleId="ListLabel87">
+    <w:name w:val="ListLabel 87"/>
+    <w:qFormat/>
+    <w:rPr>
+      <w:rFonts w:cs="Symbol"/>
+    </w:rPr>
+  </w:style>
+  <w:style w:type="character" w:styleId="ListLabel88">
+    <w:name w:val="ListLabel 88"/>
+    <w:qFormat/>
+    <w:rPr>
+      <w:rFonts w:cs="Courier New"/>
+    </w:rPr>
+  </w:style>
+  <w:style w:type="character" w:styleId="ListLabel89">
+    <w:name w:val="ListLabel 89"/>
+    <w:qFormat/>
+    <w:rPr>
+      <w:rFonts w:cs="Wingdings"/>
+    </w:rPr>
+  </w:style>
+  <w:style w:type="character" w:styleId="ListLabel90">
+    <w:name w:val="ListLabel 90"/>
+    <w:qFormat/>
+    <w:rPr>
+      <w:rFonts w:cs="Symbol"/>
+    </w:rPr>
+  </w:style>
+  <w:style w:type="character" w:styleId="ListLabel91">
+    <w:name w:val="ListLabel 91"/>
+    <w:qFormat/>
+    <w:rPr>
+      <w:rFonts w:cs="Courier New"/>
+    </w:rPr>
+  </w:style>
+  <w:style w:type="character" w:styleId="ListLabel92">
+    <w:name w:val="ListLabel 92"/>
+    <w:qFormat/>
+    <w:rPr>
+      <w:rFonts w:cs="Wingdings"/>
+    </w:rPr>
+  </w:style>
+  <w:style w:type="character" w:styleId="ListLabel93">
+    <w:name w:val="ListLabel 93"/>
+    <w:qFormat/>
+    <w:rPr>
+      <w:rFonts w:cs="Courier New"/>
+      <w:sz w:val="20"/>
+    </w:rPr>
+  </w:style>
+  <w:style w:type="character" w:styleId="ListLabel94">
+    <w:name w:val="ListLabel 94"/>
+    <w:qFormat/>
+    <w:rPr>
+      <w:rFonts w:cs="Courier New"/>
+    </w:rPr>
+  </w:style>
+  <w:style w:type="character" w:styleId="ListLabel95">
+    <w:name w:val="ListLabel 95"/>
+    <w:qFormat/>
+    <w:rPr>
+      <w:rFonts w:cs="Wingdings"/>
+    </w:rPr>
+  </w:style>
+  <w:style w:type="character" w:styleId="ListLabel96">
+    <w:name w:val="ListLabel 96"/>
+    <w:qFormat/>
+    <w:rPr>
+      <w:rFonts w:cs="Symbol"/>
+    </w:rPr>
+  </w:style>
+  <w:style w:type="character" w:styleId="ListLabel97">
+    <w:name w:val="ListLabel 97"/>
+    <w:qFormat/>
+    <w:rPr>
+      <w:rFonts w:cs="Courier New"/>
+    </w:rPr>
+  </w:style>
+  <w:style w:type="character" w:styleId="ListLabel98">
+    <w:name w:val="ListLabel 98"/>
+    <w:qFormat/>
+    <w:rPr>
+      <w:rFonts w:cs="Wingdings"/>
+    </w:rPr>
+  </w:style>
+  <w:style w:type="character" w:styleId="ListLabel99">
+    <w:name w:val="ListLabel 99"/>
+    <w:qFormat/>
+    <w:rPr>
+      <w:rFonts w:cs="Symbol"/>
+    </w:rPr>
+  </w:style>
+  <w:style w:type="character" w:styleId="ListLabel100">
+    <w:name w:val="ListLabel 100"/>
+    <w:qFormat/>
+    <w:rPr>
+      <w:rFonts w:cs="Courier New"/>
+    </w:rPr>
+  </w:style>
+  <w:style w:type="character" w:styleId="ListLabel101">
+    <w:name w:val="ListLabel 101"/>
+    <w:qFormat/>
+    <w:rPr>
+      <w:rFonts w:cs="Wingdings"/>
+    </w:rPr>
+  </w:style>
+  <w:style w:type="character" w:styleId="ListLabel102">
+    <w:name w:val="ListLabel 102"/>
+    <w:qFormat/>
+    <w:rPr>
+      <w:rFonts w:cs="Courier New"/>
+      <w:sz w:val="20"/>
+    </w:rPr>
+  </w:style>
+  <w:style w:type="character" w:styleId="ListLabel103">
+    <w:name w:val="ListLabel 103"/>
+    <w:qFormat/>
+    <w:rPr>
+      <w:rFonts w:cs="Courier New"/>
+    </w:rPr>
+  </w:style>
+  <w:style w:type="character" w:styleId="ListLabel104">
+    <w:name w:val="ListLabel 104"/>
+    <w:qFormat/>
+    <w:rPr>
+      <w:rFonts w:cs="Wingdings"/>
+    </w:rPr>
+  </w:style>
+  <w:style w:type="character" w:styleId="ListLabel105">
+    <w:name w:val="ListLabel 105"/>
+    <w:qFormat/>
+    <w:rPr>
+      <w:rFonts w:cs="Symbol"/>
+    </w:rPr>
+  </w:style>
+  <w:style w:type="character" w:styleId="ListLabel106">
+    <w:name w:val="ListLabel 106"/>
+    <w:qFormat/>
+    <w:rPr>
+      <w:rFonts w:cs="Courier New"/>
+    </w:rPr>
+  </w:style>
+  <w:style w:type="character" w:styleId="ListLabel107">
+    <w:name w:val="ListLabel 107"/>
+    <w:qFormat/>
+    <w:rPr>
+      <w:rFonts w:cs="Wingdings"/>
+    </w:rPr>
+  </w:style>
+  <w:style w:type="character" w:styleId="ListLabel108">
+    <w:name w:val="ListLabel 108"/>
+    <w:qFormat/>
+    <w:rPr>
+      <w:rFonts w:cs="Symbol"/>
+    </w:rPr>
+  </w:style>
+  <w:style w:type="character" w:styleId="ListLabel109">
+    <w:name w:val="ListLabel 109"/>
+    <w:qFormat/>
+    <w:rPr>
+      <w:rFonts w:cs="Courier New"/>
+    </w:rPr>
+  </w:style>
+  <w:style w:type="character" w:styleId="ListLabel110">
+    <w:name w:val="ListLabel 110"/>
+    <w:qFormat/>
+    <w:rPr>
+      <w:rFonts w:cs="Wingdings"/>
+    </w:rPr>
+  </w:style>
   <w:style w:type="paragraph" w:styleId="Heading">
     <w:name w:val="Heading"/>
     <w:basedOn w:val="Normal"/>

</xml_diff>